<commit_message>
Updated document dinges dingetje
</commit_message>
<xml_diff>
--- a/Design Documents/Testing.docx
+++ b/Design Documents/Testing.docx
@@ -13,6 +13,9 @@
       <w:r>
         <w:t>Loopsnelheid</w:t>
       </w:r>
+      <w:r>
+        <w:t>/springhoogte</w:t>
+      </w:r>
     </w:p>
     <w:p>
       <w:pPr>
@@ -145,32 +148,34 @@
     <w:p>
       <w:r>
         <w:tab/>
-        <w:t>Was het doel van het level duidelijk?</w:t>
-      </w:r>
-    </w:p>
-    <w:p>
-      <w:r>
-        <w:tab/>
-      </w:r>
-      <w:r>
-        <w:t>Werkte de mechanic zoals verwacht of was het verwarrend</w:t>
-      </w:r>
-      <w:r>
-        <w:t xml:space="preserve"> en waarom</w:t>
-      </w:r>
-      <w:r>
-        <w:t>?</w:t>
-      </w:r>
-    </w:p>
-    <w:p>
-      <w:r>
-        <w:tab/>
-      </w:r>
-      <w:r>
-        <w:t>Is de UI overzichtelijk en/of duidelijk?</w:t>
+      </w:r>
+      <w:r>
+        <w:t>Wat is het doel en hoe ben je hierachter gekomen?</w:t>
       </w:r>
       <w:bookmarkStart w:id="0" w:name="_GoBack"/>
       <w:bookmarkEnd w:id="0"/>
+    </w:p>
+    <w:p>
+      <w:r>
+        <w:tab/>
+      </w:r>
+      <w:r>
+        <w:t>Werkte de mechanic zoals verwacht of was het verwarrend</w:t>
+      </w:r>
+      <w:r>
+        <w:t xml:space="preserve"> en waarom</w:t>
+      </w:r>
+      <w:r>
+        <w:t>?</w:t>
+      </w:r>
+    </w:p>
+    <w:p>
+      <w:r>
+        <w:tab/>
+      </w:r>
+      <w:r>
+        <w:t>Is de UI overzichtelijk en/of duidelijk?</w:t>
+      </w:r>
     </w:p>
     <w:sectPr>
       <w:pgSz w:w="11900" w:h="16840"/>

</xml_diff>